<commit_message>
final draft of essay, needs proof reading
</commit_message>
<xml_diff>
--- a/mt/software_engineering_3012/assignments/measuring-engineering/MEASURING SOFTWARE ENGINEERING.docx
+++ b/mt/software_engineering_3012/assignments/measuring-engineering/MEASURING SOFTWARE ENGINEERING.docx
@@ -444,6 +444,32 @@
     <w:p>
       <w:pPr>
         <w:rPr>
+          <w:sz w:val="28"/>
+        </w:rPr>
+      </w:pPr>
+      <w:r>
+        <w:rPr>
+          <w:sz w:val="28"/>
+        </w:rPr>
+        <w:t xml:space="preserve">The overall goal of tracking and analysing software metrics is to </w:t>
+      </w:r>
+      <w:r>
+        <w:rPr>
+          <w:sz w:val="28"/>
+        </w:rPr>
+        <w:t>determine and improve the progress of a project and determine the end quality and estimations. Project managers who use such metrics aim to; increase return on investment, identify areas which need improvement, manage workloads and overall – produce a product of desired quality at an optimal cost and time balance.</w:t>
+      </w:r>
+    </w:p>
+    <w:p>
+      <w:pPr>
+        <w:rPr>
+          <w:sz w:val="28"/>
+        </w:rPr>
+      </w:pPr>
+    </w:p>
+    <w:p>
+      <w:pPr>
+        <w:rPr>
           <w:b/>
           <w:sz w:val="28"/>
           <w:u w:val="single"/>
@@ -455,6 +481,7 @@
           <w:sz w:val="28"/>
           <w:u w:val="single"/>
         </w:rPr>
+        <w:lastRenderedPageBreak/>
         <w:t>Measuring and Gathering Metrics</w:t>
       </w:r>
     </w:p>
@@ -650,27 +677,33 @@
         <w:rPr>
           <w:sz w:val="28"/>
         </w:rPr>
-        <w:t xml:space="preserve">A wide range of companies and organisations in the software industry today hold their code base on repositories such as GitHub. With over 2.1 million repositories hosted, GitHub provides some useful analysis and metrics into the development lifecycle of a project and also the team working on it. A GitHub commit can tell us a lot about a given developer and allows us to draw some particularly useful metrics from the source code they are contributing to a project. </w:t>
-      </w:r>
-    </w:p>
-    <w:p>
-      <w:pPr>
-        <w:rPr>
-          <w:sz w:val="28"/>
-        </w:rPr>
-      </w:pPr>
-    </w:p>
-    <w:p>
-      <w:pPr>
-        <w:rPr>
-          <w:sz w:val="28"/>
-        </w:rPr>
-      </w:pPr>
+        <w:t xml:space="preserve">A wide range of companies and organisations in the software industry today hold their code base on repositories such as GitHub. With over 2.1 million repositories hosted, GitHub provides some useful analysis and metrics into the </w:t>
+      </w:r>
       <w:r>
         <w:rPr>
           <w:sz w:val="28"/>
         </w:rPr>
         <w:lastRenderedPageBreak/>
+        <w:t xml:space="preserve">development lifecycle of a project and also the team working on it. A GitHub commit can tell us a lot about a given developer and allows us to draw some particularly useful metrics from the source code they are contributing to a project. </w:t>
+      </w:r>
+    </w:p>
+    <w:p>
+      <w:pPr>
+        <w:rPr>
+          <w:sz w:val="28"/>
+        </w:rPr>
+      </w:pPr>
+    </w:p>
+    <w:p>
+      <w:pPr>
+        <w:rPr>
+          <w:sz w:val="28"/>
+        </w:rPr>
+      </w:pPr>
+      <w:r>
+        <w:rPr>
+          <w:sz w:val="28"/>
+        </w:rPr>
         <w:t xml:space="preserve">GitHub commits can be used to give a brief overview of the output of a given developer </w:t>
       </w:r>
       <w:r>
@@ -679,6 +712,170 @@
         </w:rPr>
         <w:t xml:space="preserve">within a team and to gather metrics such as lines of code added or deleted. These commit statistics however do not provide enough detail to draw much useful conclusions from this output with regards to how much of an impact these contributions have had towards a project. One insight these commit metrics can provide is how important a given developer may be within an organisation due to their contributions to the code base. A developer who has seen the majority of the code pass through from the beginning of a project be it from their own contributions or by reviewing pull requests will have a much larger value than a newly recruited developer, even at a senior level. If any bugs were to arise it is quite likely that this developer may be have knowledge of how to resolve the issue even it was not their own personal contribution. </w:t>
       </w:r>
+    </w:p>
+    <w:p>
+      <w:pPr>
+        <w:rPr>
+          <w:sz w:val="28"/>
+        </w:rPr>
+      </w:pPr>
+    </w:p>
+    <w:p>
+      <w:pPr>
+        <w:rPr>
+          <w:sz w:val="28"/>
+        </w:rPr>
+      </w:pPr>
+      <w:r>
+        <w:rPr>
+          <w:sz w:val="28"/>
+        </w:rPr>
+        <w:t xml:space="preserve">Automated tools that plug straight into developers IDE’s and also the repositories housing a projects code base can be quite useful for analysing metrics within an organisation and also for the purpose of quality assurance (QA). An example of such a platform is the likes of </w:t>
+      </w:r>
+      <w:hyperlink r:id="rId8" w:history="1">
+        <w:r>
+          <w:rPr>
+            <w:rStyle w:val="Hyperlink"/>
+            <w:sz w:val="28"/>
+          </w:rPr>
+          <w:t>TestRail</w:t>
+        </w:r>
+      </w:hyperlink>
+      <w:r>
+        <w:rPr>
+          <w:sz w:val="28"/>
+        </w:rPr>
+        <w:t>, a product which integrates directly into both GitHub which holds source code and Jira which hosts relevant development tasks and Agile development boards. TestRail does not gather source code productivity metrics such as individual productivity with regards to lines of code produced. Instead it serves the purpose of allowing teams to monitor their testing metrics, providing detailed user-friendly interfaces which allow both developers and project managers to closely monitor the testing quality, test results, code coverage and other useful metrics relating to the individual tasks they are working on. This is extremely useful from a QA perspective as it allows project managers to quickly ensure that individual tasks have been tested accordingly and that a desired percentage of code coverage has been reached. By using these metrics both project managers and developers can significantly reduce the amount of bugs that may arise within a given project thus increasing productivity in the long term by reducing the need to spend time fixing bugs on old issues that may arise down the line in the future.</w:t>
+      </w:r>
+      <w:r>
+        <w:rPr>
+          <w:sz w:val="28"/>
+        </w:rPr>
+        <w:t xml:space="preserve"> </w:t>
+      </w:r>
+      <w:sdt>
+        <w:sdtPr>
+          <w:rPr>
+            <w:sz w:val="28"/>
+          </w:rPr>
+          <w:id w:val="-1801910137"/>
+          <w:citation/>
+        </w:sdtPr>
+        <w:sdtContent>
+          <w:r>
+            <w:rPr>
+              <w:sz w:val="28"/>
+            </w:rPr>
+            <w:fldChar w:fldCharType="begin"/>
+          </w:r>
+          <w:r>
+            <w:rPr>
+              <w:sz w:val="28"/>
+            </w:rPr>
+            <w:instrText xml:space="preserve"> CITATION Tes \l 6153 </w:instrText>
+          </w:r>
+          <w:r>
+            <w:rPr>
+              <w:sz w:val="28"/>
+            </w:rPr>
+            <w:fldChar w:fldCharType="separate"/>
+          </w:r>
+          <w:r>
+            <w:rPr>
+              <w:noProof/>
+              <w:sz w:val="28"/>
+            </w:rPr>
+            <w:t>(Test Case Management - TestRail, n.d.)</w:t>
+          </w:r>
+          <w:r>
+            <w:rPr>
+              <w:sz w:val="28"/>
+            </w:rPr>
+            <w:fldChar w:fldCharType="end"/>
+          </w:r>
+        </w:sdtContent>
+      </w:sdt>
+    </w:p>
+    <w:p>
+      <w:pPr>
+        <w:rPr>
+          <w:sz w:val="28"/>
+        </w:rPr>
+      </w:pPr>
+    </w:p>
+    <w:p>
+      <w:pPr>
+        <w:rPr>
+          <w:sz w:val="28"/>
+        </w:rPr>
+      </w:pPr>
+      <w:r>
+        <w:rPr>
+          <w:sz w:val="28"/>
+        </w:rPr>
+        <w:t>Tools such as Jira which was developed by Atlassian are widely used throughout the software development industry today es</w:t>
+      </w:r>
+      <w:r>
+        <w:rPr>
+          <w:sz w:val="28"/>
+        </w:rPr>
+        <w:t xml:space="preserve">pecially within organisations operating on an Agile methodology. Jira allows product managers to easily map out and design ‘sprints’ into tasks and assign these tasks to individual developers within a team using a scrum board. These tasks can then </w:t>
+      </w:r>
+      <w:r>
+        <w:rPr>
+          <w:sz w:val="28"/>
+        </w:rPr>
+        <w:lastRenderedPageBreak/>
+        <w:t>be tracked throughout the lifecycle of a sprint as developers update the progress of each individual task as they proceed through their workload for a given sprint. This also gives developers within a team full visibility into what is next to come allowing for project managers to deliver maximum output in minimal cycle time. Jira also provides some in-house reports with regards to various aspects of the Agile development workflow related to each individual sprint. Product managers can gain access to useful charts and metrics such as burndown charts which shows the total work remaining and the likelihood of achieving the sprint goal. Jira also integrates directly with the likes of GitHub and Slack allowing for developers to get their code reviewed extremely quickly and reduce the overhead time spent on getting code from development to production.</w:t>
+      </w:r>
+      <w:r>
+        <w:rPr>
+          <w:sz w:val="28"/>
+        </w:rPr>
+        <w:t xml:space="preserve"> </w:t>
+      </w:r>
+      <w:sdt>
+        <w:sdtPr>
+          <w:rPr>
+            <w:sz w:val="28"/>
+          </w:rPr>
+          <w:id w:val="1778755809"/>
+          <w:citation/>
+        </w:sdtPr>
+        <w:sdtContent>
+          <w:r>
+            <w:rPr>
+              <w:sz w:val="28"/>
+            </w:rPr>
+            <w:fldChar w:fldCharType="begin"/>
+          </w:r>
+          <w:r>
+            <w:rPr>
+              <w:sz w:val="28"/>
+            </w:rPr>
+            <w:instrText xml:space="preserve"> CITATION Jir \l 6153 </w:instrText>
+          </w:r>
+          <w:r>
+            <w:rPr>
+              <w:sz w:val="28"/>
+            </w:rPr>
+            <w:fldChar w:fldCharType="separate"/>
+          </w:r>
+          <w:r>
+            <w:rPr>
+              <w:noProof/>
+              <w:sz w:val="28"/>
+            </w:rPr>
+            <w:t>(Jira Software - Features, n.d.)</w:t>
+          </w:r>
+          <w:r>
+            <w:rPr>
+              <w:sz w:val="28"/>
+            </w:rPr>
+            <w:fldChar w:fldCharType="end"/>
+          </w:r>
+        </w:sdtContent>
+      </w:sdt>
     </w:p>
     <w:p>
       <w:pPr>
@@ -1259,15 +1456,13 @@
         </w:rPr>
         <w:t xml:space="preserve">= </w:t>
       </w:r>
-      <w:proofErr w:type="spellStart"/>
-      <w:r>
-        <w:rPr>
-          <w:i/>
-          <w:sz w:val="28"/>
-        </w:rPr>
-        <w:t>reusued</w:t>
-      </w:r>
-      <w:proofErr w:type="spellEnd"/>
+      <w:r>
+        <w:rPr>
+          <w:i/>
+          <w:sz w:val="28"/>
+        </w:rPr>
+        <w:t>reused</w:t>
+      </w:r>
       <w:r>
         <w:rPr>
           <w:i/>
@@ -1302,6 +1497,48 @@
         </w:rPr>
         <w:t xml:space="preserve">, it is not easy to count ESLOC for developers within an organisation. External tools/scripts must be used/designed in order to scrape statistics off of an organisation’s code repository and calculate the resulting ESLOC metrics. However, when ESLOC metrics are used continuously over multiple different projects within an organisation they can be significantly effective in allowing a cross-comparison between the productivity of developers throughout a given development task.  </w:t>
       </w:r>
+      <w:sdt>
+        <w:sdtPr>
+          <w:rPr>
+            <w:sz w:val="28"/>
+          </w:rPr>
+          <w:id w:val="1897476789"/>
+          <w:citation/>
+        </w:sdtPr>
+        <w:sdtContent>
+          <w:r>
+            <w:rPr>
+              <w:sz w:val="28"/>
+            </w:rPr>
+            <w:fldChar w:fldCharType="begin"/>
+          </w:r>
+          <w:r>
+            <w:rPr>
+              <w:sz w:val="28"/>
+            </w:rPr>
+            <w:instrText xml:space="preserve"> CITATION Cha \l 6153 </w:instrText>
+          </w:r>
+          <w:r>
+            <w:rPr>
+              <w:sz w:val="28"/>
+            </w:rPr>
+            <w:fldChar w:fldCharType="separate"/>
+          </w:r>
+          <w:r>
+            <w:rPr>
+              <w:noProof/>
+              <w:sz w:val="28"/>
+            </w:rPr>
+            <w:t>(Chatterjee)</w:t>
+          </w:r>
+          <w:r>
+            <w:rPr>
+              <w:sz w:val="28"/>
+            </w:rPr>
+            <w:fldChar w:fldCharType="end"/>
+          </w:r>
+        </w:sdtContent>
+      </w:sdt>
     </w:p>
     <w:p>
       <w:pPr>
@@ -1391,13 +1628,27 @@
         </w:rPr>
         <w:t>= number of distinct operators (</w:t>
       </w:r>
+      <w:r>
+        <w:rPr>
+          <w:i/>
+          <w:sz w:val="28"/>
+        </w:rPr>
+        <w:t>e.g.</w:t>
+      </w:r>
+      <w:r>
+        <w:rPr>
+          <w:i/>
+          <w:sz w:val="28"/>
+        </w:rPr>
+        <w:t xml:space="preserve"> +, =, </w:t>
+      </w:r>
       <w:proofErr w:type="spellStart"/>
       <w:r>
         <w:rPr>
           <w:i/>
           <w:sz w:val="28"/>
         </w:rPr>
-        <w:t>e.g</w:t>
+        <w:t>printf</w:t>
       </w:r>
       <w:proofErr w:type="spellEnd"/>
       <w:r>
@@ -1405,39 +1656,7 @@
           <w:i/>
           <w:sz w:val="28"/>
         </w:rPr>
-        <w:t xml:space="preserve"> +, =, </w:t>
-      </w:r>
-      <w:proofErr w:type="spellStart"/>
-      <w:r>
-        <w:rPr>
-          <w:i/>
-          <w:sz w:val="28"/>
-        </w:rPr>
-        <w:t>printf</w:t>
-      </w:r>
-      <w:proofErr w:type="spellEnd"/>
-      <w:r>
-        <w:rPr>
-          <w:i/>
-          <w:sz w:val="28"/>
-        </w:rPr>
-        <w:t xml:space="preserve">, </w:t>
-      </w:r>
-      <w:proofErr w:type="spellStart"/>
-      <w:r>
-        <w:rPr>
-          <w:i/>
-          <w:sz w:val="28"/>
-        </w:rPr>
-        <w:t>int</w:t>
-      </w:r>
-      <w:proofErr w:type="spellEnd"/>
-      <w:r>
-        <w:rPr>
-          <w:i/>
-          <w:sz w:val="28"/>
-        </w:rPr>
-        <w:t>…)</w:t>
+        <w:t>, int…)</w:t>
       </w:r>
     </w:p>
     <w:p>
@@ -1464,39 +1683,22 @@
           <w:sz w:val="28"/>
           <w:vertAlign w:val="subscript"/>
         </w:rPr>
-        <w:t>2</w:t>
-      </w:r>
-      <w:r>
-        <w:rPr>
-          <w:i/>
-          <w:sz w:val="28"/>
-          <w:vertAlign w:val="subscript"/>
-        </w:rPr>
-        <w:t xml:space="preserve"> </w:t>
-      </w:r>
-      <w:r>
-        <w:rPr>
-          <w:i/>
-          <w:sz w:val="28"/>
-        </w:rPr>
-        <w:t xml:space="preserve">= number of distinct </w:t>
-      </w:r>
-      <w:r>
-        <w:rPr>
-          <w:i/>
-          <w:sz w:val="28"/>
-        </w:rPr>
-        <w:t>operands (</w:t>
-      </w:r>
-      <w:proofErr w:type="spellStart"/>
-      <w:r>
-        <w:rPr>
-          <w:i/>
-          <w:sz w:val="28"/>
-        </w:rPr>
-        <w:t>e.g</w:t>
-      </w:r>
-      <w:proofErr w:type="spellEnd"/>
+        <w:t xml:space="preserve">2 </w:t>
+      </w:r>
+      <w:r>
+        <w:rPr>
+          <w:i/>
+          <w:sz w:val="28"/>
+        </w:rPr>
+        <w:t>= number of distinct operands (</w:t>
+      </w:r>
+      <w:r>
+        <w:rPr>
+          <w:i/>
+          <w:sz w:val="28"/>
+        </w:rPr>
+        <w:t>e.g.</w:t>
+      </w:r>
       <w:r>
         <w:rPr>
           <w:i/>
@@ -1544,21 +1746,7 @@
           <w:i/>
           <w:sz w:val="28"/>
         </w:rPr>
-        <w:t xml:space="preserve">= </w:t>
-      </w:r>
-      <w:r>
-        <w:rPr>
-          <w:i/>
-          <w:sz w:val="28"/>
-        </w:rPr>
-        <w:t xml:space="preserve">total </w:t>
-      </w:r>
-      <w:r>
-        <w:rPr>
-          <w:i/>
-          <w:sz w:val="28"/>
-        </w:rPr>
-        <w:t>number of operators</w:t>
+        <w:t>= total number of operators</w:t>
       </w:r>
     </w:p>
     <w:p>
@@ -1600,42 +1788,7 @@
           <w:i/>
           <w:sz w:val="28"/>
         </w:rPr>
-        <w:t xml:space="preserve">= </w:t>
-      </w:r>
-      <w:r>
-        <w:rPr>
-          <w:i/>
-          <w:sz w:val="28"/>
-        </w:rPr>
-        <w:t xml:space="preserve">total </w:t>
-      </w:r>
-      <w:r>
-        <w:rPr>
-          <w:i/>
-          <w:sz w:val="28"/>
-        </w:rPr>
-        <w:t>number</w:t>
-      </w:r>
-      <w:r>
-        <w:rPr>
-          <w:i/>
-          <w:sz w:val="28"/>
-        </w:rPr>
-        <w:t xml:space="preserve"> of</w:t>
-      </w:r>
-      <w:r>
-        <w:rPr>
-          <w:i/>
-          <w:sz w:val="28"/>
-        </w:rPr>
-        <w:t xml:space="preserve"> </w:t>
-      </w:r>
-      <w:r>
-        <w:rPr>
-          <w:i/>
-          <w:sz w:val="28"/>
-        </w:rPr>
-        <w:t>operands</w:t>
+        <w:t>= total number of operands</w:t>
       </w:r>
     </w:p>
     <w:p>
@@ -1748,42 +1901,7 @@
           <w:i/>
           <w:sz w:val="28"/>
         </w:rPr>
-        <w:t xml:space="preserve">Program </w:t>
-      </w:r>
-      <w:r>
-        <w:rPr>
-          <w:i/>
-          <w:sz w:val="28"/>
-        </w:rPr>
-        <w:t>length</w:t>
-      </w:r>
-      <w:r>
-        <w:rPr>
-          <w:i/>
-          <w:sz w:val="28"/>
-        </w:rPr>
-        <w:t xml:space="preserve">: </w:t>
-      </w:r>
-      <w:r>
-        <w:rPr>
-          <w:i/>
-          <w:sz w:val="28"/>
-        </w:rPr>
-        <w:t>N</w:t>
-      </w:r>
-      <w:r>
-        <w:rPr>
-          <w:i/>
-          <w:sz w:val="28"/>
-        </w:rPr>
-        <w:t xml:space="preserve"> = </w:t>
-      </w:r>
-      <w:r>
-        <w:rPr>
-          <w:i/>
-          <w:sz w:val="28"/>
-        </w:rPr>
-        <w:t>N</w:t>
+        <w:t>Program length: N = N</w:t>
       </w:r>
       <w:r>
         <w:rPr>
@@ -1798,14 +1916,7 @@
           <w:i/>
           <w:sz w:val="28"/>
         </w:rPr>
-        <w:t xml:space="preserve"> + </w:t>
-      </w:r>
-      <w:r>
-        <w:rPr>
-          <w:i/>
-          <w:sz w:val="28"/>
-        </w:rPr>
-        <w:t>N</w:t>
+        <w:t xml:space="preserve"> + N</w:t>
       </w:r>
       <w:r>
         <w:rPr>
@@ -1871,14 +1982,7 @@
             <w:rFonts w:ascii="Cambria Math" w:hAnsi="Cambria Math"/>
             <w:sz w:val="28"/>
           </w:rPr>
-          <m:t xml:space="preserve">= </m:t>
-        </m:r>
-        <m:r>
-          <w:rPr>
-            <w:rFonts w:ascii="Cambria Math" w:hAnsi="Cambria Math"/>
-            <w:sz w:val="28"/>
-          </w:rPr>
-          <m:t>n</m:t>
+          <m:t>= n</m:t>
         </m:r>
         <m:r>
           <w:rPr>
@@ -1953,15 +2057,7 @@
                 <w:sz w:val="28"/>
                 <w:vertAlign w:val="subscript"/>
               </w:rPr>
-              <m:t>1</m:t>
-            </m:r>
-            <m:r>
-              <w:rPr>
-                <w:rFonts w:ascii="Cambria Math" w:hAnsi="Cambria Math"/>
-                <w:sz w:val="28"/>
-                <w:vertAlign w:val="subscript"/>
-              </w:rPr>
-              <m:t xml:space="preserve">+n2 </m:t>
+              <m:t xml:space="preserve">1+n2 </m:t>
             </m:r>
             <m:func>
               <m:funcPr>
@@ -2058,35 +2154,7 @@
           <w:i/>
           <w:sz w:val="28"/>
         </w:rPr>
-        <w:t>Volume</w:t>
-      </w:r>
-      <w:r>
-        <w:rPr>
-          <w:i/>
-          <w:sz w:val="28"/>
-        </w:rPr>
-        <w:t xml:space="preserve">: </w:t>
-      </w:r>
-      <w:r>
-        <w:rPr>
-          <w:i/>
-          <w:sz w:val="28"/>
-        </w:rPr>
-        <w:t>V</w:t>
-      </w:r>
-      <w:r>
-        <w:rPr>
-          <w:i/>
-          <w:sz w:val="28"/>
-        </w:rPr>
-        <w:t xml:space="preserve"> = </w:t>
-      </w:r>
-      <w:r>
-        <w:rPr>
-          <w:i/>
-          <w:sz w:val="28"/>
-        </w:rPr>
-        <w:t xml:space="preserve">N x </w:t>
+        <w:t xml:space="preserve">Volume: V = N x </w:t>
       </w:r>
       <m:oMath>
         <m:func>
@@ -2358,30 +2426,14 @@
         <w:rPr>
           <w:sz w:val="28"/>
         </w:rPr>
-        <w:t xml:space="preserve"> is the </w:t>
-      </w:r>
-      <w:proofErr w:type="spellStart"/>
-      <w:r>
-        <w:rPr>
-          <w:sz w:val="28"/>
-        </w:rPr>
-        <w:t>stroud</w:t>
-      </w:r>
-      <w:proofErr w:type="spellEnd"/>
-      <w:r>
-        <w:rPr>
-          <w:sz w:val="28"/>
-        </w:rPr>
-        <w:t xml:space="preserve"> number which has an arbitrary default of 18. This can be adjusted to suit a </w:t>
-      </w:r>
-      <w:proofErr w:type="spellStart"/>
-      <w:r>
-        <w:rPr>
-          <w:sz w:val="28"/>
-        </w:rPr>
-        <w:t>teams</w:t>
-      </w:r>
-      <w:proofErr w:type="spellEnd"/>
+        <w:t xml:space="preserve"> is the stroud number which has an arbitrary default of 18. This can be adjusted to suit a </w:t>
+      </w:r>
+      <w:r>
+        <w:rPr>
+          <w:sz w:val="28"/>
+        </w:rPr>
+        <w:t>team’s</w:t>
+      </w:r>
       <w:r>
         <w:rPr>
           <w:sz w:val="28"/>
@@ -2583,6 +2635,54 @@
         <w:lastRenderedPageBreak/>
         <w:t>but should be considered quite lightly and tested over multiple projects before approaching a conclusion upon their relevance to any particular team or developer.</w:t>
       </w:r>
+      <w:r>
+        <w:rPr>
+          <w:sz w:val="28"/>
+        </w:rPr>
+        <w:t xml:space="preserve"> </w:t>
+      </w:r>
+      <w:sdt>
+        <w:sdtPr>
+          <w:rPr>
+            <w:sz w:val="28"/>
+          </w:rPr>
+          <w:id w:val="-373079636"/>
+          <w:citation/>
+        </w:sdtPr>
+        <w:sdtContent>
+          <w:r>
+            <w:rPr>
+              <w:sz w:val="28"/>
+            </w:rPr>
+            <w:fldChar w:fldCharType="begin"/>
+          </w:r>
+          <w:r>
+            <w:rPr>
+              <w:sz w:val="28"/>
+            </w:rPr>
+            <w:instrText xml:space="preserve"> CITATION IBM \l 6153 </w:instrText>
+          </w:r>
+          <w:r>
+            <w:rPr>
+              <w:sz w:val="28"/>
+            </w:rPr>
+            <w:fldChar w:fldCharType="separate"/>
+          </w:r>
+          <w:r>
+            <w:rPr>
+              <w:noProof/>
+              <w:sz w:val="28"/>
+            </w:rPr>
+            <w:t>(IBM Knowledge Center, n.d.)</w:t>
+          </w:r>
+          <w:r>
+            <w:rPr>
+              <w:sz w:val="28"/>
+            </w:rPr>
+            <w:fldChar w:fldCharType="end"/>
+          </w:r>
+        </w:sdtContent>
+      </w:sdt>
     </w:p>
     <w:p>
       <w:pPr>
@@ -2868,144 +2968,282 @@
         <w:lastRenderedPageBreak/>
         <w:t>at an optimal rate in order to ensure the product is operating as desired and is cost effective.</w:t>
       </w:r>
-      <w:bookmarkStart w:id="0" w:name="_GoBack"/>
-      <w:bookmarkEnd w:id="0"/>
-    </w:p>
-    <w:p>
-      <w:pPr>
-        <w:rPr>
-          <w:sz w:val="28"/>
-        </w:rPr>
-      </w:pPr>
-    </w:p>
-    <w:p>
-      <w:pPr>
-        <w:rPr>
-          <w:i/>
-          <w:sz w:val="28"/>
-        </w:rPr>
-      </w:pPr>
-    </w:p>
-    <w:p>
-      <w:pPr>
-        <w:jc w:val="center"/>
-        <w:rPr>
-          <w:i/>
-          <w:sz w:val="28"/>
-        </w:rPr>
-      </w:pPr>
-    </w:p>
-    <w:p>
-      <w:pPr>
-        <w:rPr>
-          <w:sz w:val="28"/>
-        </w:rPr>
-      </w:pPr>
-    </w:p>
-    <w:p>
-      <w:pPr>
-        <w:rPr>
-          <w:sz w:val="28"/>
-        </w:rPr>
-      </w:pPr>
-    </w:p>
-    <w:p>
-      <w:pPr>
-        <w:rPr>
-          <w:sz w:val="28"/>
-        </w:rPr>
-      </w:pPr>
-    </w:p>
-    <w:p>
-      <w:pPr>
-        <w:rPr>
-          <w:sz w:val="28"/>
-        </w:rPr>
-      </w:pPr>
-    </w:p>
-    <w:p>
-      <w:pPr>
-        <w:rPr>
-          <w:sz w:val="28"/>
-        </w:rPr>
-      </w:pPr>
-    </w:p>
-    <w:p>
-      <w:pPr>
-        <w:rPr>
-          <w:sz w:val="28"/>
-        </w:rPr>
-      </w:pPr>
-    </w:p>
-    <w:p>
-      <w:pPr>
-        <w:rPr>
-          <w:sz w:val="28"/>
-        </w:rPr>
-      </w:pPr>
-    </w:p>
-    <w:p>
-      <w:pPr>
-        <w:rPr>
-          <w:sz w:val="28"/>
-        </w:rPr>
-      </w:pPr>
-    </w:p>
-    <w:p>
-      <w:pPr>
-        <w:rPr>
-          <w:sz w:val="28"/>
-        </w:rPr>
-      </w:pPr>
-    </w:p>
-    <w:p>
-      <w:pPr>
-        <w:rPr>
-          <w:sz w:val="28"/>
-        </w:rPr>
-      </w:pPr>
-    </w:p>
-    <w:p>
-      <w:pPr>
-        <w:rPr>
-          <w:sz w:val="28"/>
-        </w:rPr>
-      </w:pPr>
-    </w:p>
-    <w:p>
-      <w:pPr>
-        <w:rPr>
-          <w:sz w:val="28"/>
-        </w:rPr>
-      </w:pPr>
-    </w:p>
-    <w:p>
-      <w:pPr>
-        <w:rPr>
-          <w:sz w:val="28"/>
-        </w:rPr>
-      </w:pPr>
-    </w:p>
-    <w:p>
-      <w:pPr>
-        <w:rPr>
-          <w:sz w:val="28"/>
-        </w:rPr>
-      </w:pPr>
-    </w:p>
-    <w:p>
-      <w:pPr>
-        <w:rPr>
-          <w:sz w:val="28"/>
-        </w:rPr>
-      </w:pPr>
-    </w:p>
-    <w:p>
-      <w:pPr>
-        <w:rPr>
-          <w:sz w:val="28"/>
-        </w:rPr>
-      </w:pPr>
+      <w:r>
+        <w:rPr>
+          <w:sz w:val="28"/>
+        </w:rPr>
+        <w:t xml:space="preserve"> </w:t>
+      </w:r>
+      <w:sdt>
+        <w:sdtPr>
+          <w:rPr>
+            <w:sz w:val="28"/>
+          </w:rPr>
+          <w:id w:val="-1488011360"/>
+          <w:citation/>
+        </w:sdtPr>
+        <w:sdtContent>
+          <w:r>
+            <w:rPr>
+              <w:sz w:val="28"/>
+            </w:rPr>
+            <w:fldChar w:fldCharType="begin"/>
+          </w:r>
+          <w:r>
+            <w:rPr>
+              <w:sz w:val="28"/>
+            </w:rPr>
+            <w:instrText xml:space="preserve"> CITATION Dev \l 6153 </w:instrText>
+          </w:r>
+          <w:r>
+            <w:rPr>
+              <w:sz w:val="28"/>
+            </w:rPr>
+            <w:fldChar w:fldCharType="separate"/>
+          </w:r>
+          <w:r>
+            <w:rPr>
+              <w:noProof/>
+              <w:sz w:val="28"/>
+            </w:rPr>
+            <w:t>(Devops Performance Measurement, n.d.)</w:t>
+          </w:r>
+          <w:r>
+            <w:rPr>
+              <w:sz w:val="28"/>
+            </w:rPr>
+            <w:fldChar w:fldCharType="end"/>
+          </w:r>
+        </w:sdtContent>
+      </w:sdt>
+    </w:p>
+    <w:p>
+      <w:pPr>
+        <w:rPr>
+          <w:sz w:val="28"/>
+        </w:rPr>
+      </w:pPr>
+    </w:p>
+    <w:p>
+      <w:pPr>
+        <w:rPr>
+          <w:i/>
+          <w:sz w:val="28"/>
+        </w:rPr>
+      </w:pPr>
+    </w:p>
+    <w:p>
+      <w:pPr>
+        <w:rPr>
+          <w:b/>
+          <w:sz w:val="28"/>
+          <w:u w:val="single"/>
+        </w:rPr>
+      </w:pPr>
+      <w:r>
+        <w:rPr>
+          <w:b/>
+          <w:sz w:val="28"/>
+          <w:u w:val="single"/>
+        </w:rPr>
+        <w:t>Ethics and Implications Surrounding Software Development Analytics</w:t>
+      </w:r>
+    </w:p>
+    <w:p>
+      <w:pPr>
+        <w:rPr>
+          <w:i/>
+          <w:sz w:val="28"/>
+        </w:rPr>
+      </w:pPr>
+    </w:p>
+    <w:p>
+      <w:pPr>
+        <w:rPr>
+          <w:sz w:val="28"/>
+        </w:rPr>
+      </w:pPr>
+      <w:r>
+        <w:rPr>
+          <w:sz w:val="28"/>
+        </w:rPr>
+        <w:t xml:space="preserve">Whilst some of the methods discussed above can be extremely useful for an organisation with a software development branch they also bring with them some serious ethical concerns and implications. </w:t>
+      </w:r>
+    </w:p>
+    <w:p>
+      <w:pPr>
+        <w:rPr>
+          <w:i/>
+          <w:sz w:val="28"/>
+        </w:rPr>
+      </w:pPr>
+    </w:p>
+    <w:p>
+      <w:pPr>
+        <w:rPr>
+          <w:sz w:val="28"/>
+        </w:rPr>
+      </w:pPr>
+      <w:r>
+        <w:rPr>
+          <w:sz w:val="28"/>
+        </w:rPr>
+        <w:t xml:space="preserve">Introducing systems or methodologies that cause developers to be under constant watch and measure from the second they walk into the office does not create a comfortable environment in which to work and also strongly hinders productivity. Instead of focusing on the task at hand, many developers may feel they are under direct pressure to meet timing and productivity level quotas. Developers may channel all of their resources into meeting these quotas and produce a poor end product that does not meet the desired standards of the project managers and customers. For this reason the project managers within an organisation must think carefully about how they want to roll out and make use of their desired measuring metrics. </w:t>
+      </w:r>
+    </w:p>
+    <w:p>
+      <w:pPr>
+        <w:rPr>
+          <w:sz w:val="28"/>
+        </w:rPr>
+      </w:pPr>
+    </w:p>
+    <w:p>
+      <w:pPr>
+        <w:rPr>
+          <w:sz w:val="28"/>
+        </w:rPr>
+      </w:pPr>
+      <w:r>
+        <w:rPr>
+          <w:sz w:val="28"/>
+        </w:rPr>
+        <w:t xml:space="preserve">Having developers under constant monitor within a workplace </w:t>
+      </w:r>
+      <w:r>
+        <w:rPr>
+          <w:sz w:val="28"/>
+        </w:rPr>
+        <w:t>also introduces some ethical concerns such as a quite serious invasion of privacy. Whilst it may be useful to have an automatic quantitative software development measuring tool built in to developers IDE’s to track coding metrics, organisations must be careful not to take this too far and start infringing on people’s privacy. Proceeding further than this and attempting to gather metrics from a developers daily life within the workplace such as how long their breaks take, how frequently they use the bathroom, who they talk to etc. may introduce an extremely hostile and somewhat dictatorship-like environment that will serve a negative impact on the productivity of developers rather than increasing their productivity.</w:t>
+      </w:r>
+    </w:p>
+    <w:p>
+      <w:pPr>
+        <w:rPr>
+          <w:sz w:val="28"/>
+        </w:rPr>
+      </w:pPr>
+    </w:p>
+    <w:p>
+      <w:pPr>
+        <w:rPr>
+          <w:sz w:val="28"/>
+        </w:rPr>
+      </w:pPr>
+      <w:r>
+        <w:rPr>
+          <w:sz w:val="28"/>
+        </w:rPr>
+        <w:t>It is for reasons like this that software giants such as Google, Facebook and Amazon have transitioned their workplaces into enjoyable and comfortable places to work rather than a strictly enforced organisation that is solely focused on producing products at the highest rate. Giving developers a comfortable platform upon which to work will no doubt increase their productivity significantly more so than the latter option.</w:t>
+      </w:r>
+    </w:p>
+    <w:p>
+      <w:pPr>
+        <w:rPr>
+          <w:sz w:val="28"/>
+        </w:rPr>
+      </w:pPr>
+    </w:p>
+    <w:p>
+      <w:pPr>
+        <w:rPr>
+          <w:sz w:val="28"/>
+        </w:rPr>
+      </w:pPr>
+    </w:p>
+    <w:p>
+      <w:pPr>
+        <w:rPr>
+          <w:sz w:val="28"/>
+        </w:rPr>
+      </w:pPr>
+    </w:p>
+    <w:p>
+      <w:pPr>
+        <w:rPr>
+          <w:sz w:val="28"/>
+        </w:rPr>
+      </w:pPr>
+    </w:p>
+    <w:p>
+      <w:pPr>
+        <w:rPr>
+          <w:sz w:val="28"/>
+        </w:rPr>
+      </w:pPr>
+      <w:r>
+        <w:rPr>
+          <w:b/>
+          <w:sz w:val="28"/>
+          <w:u w:val="single"/>
+        </w:rPr>
+        <w:lastRenderedPageBreak/>
+        <w:t>Conclusion</w:t>
+      </w:r>
+    </w:p>
+    <w:p>
+      <w:pPr>
+        <w:rPr>
+          <w:sz w:val="28"/>
+        </w:rPr>
+      </w:pPr>
+    </w:p>
+    <w:p>
+      <w:pPr>
+        <w:rPr>
+          <w:sz w:val="28"/>
+        </w:rPr>
+      </w:pPr>
+      <w:r>
+        <w:rPr>
+          <w:sz w:val="28"/>
+        </w:rPr>
+        <w:t>I</w:t>
+      </w:r>
+      <w:r>
+        <w:rPr>
+          <w:sz w:val="28"/>
+        </w:rPr>
+        <w:t>n conclusion, from the reasons discussed above I believe that the field of software development measurement and gathering metrics with regards to software development is extremely complicated as there is no one way to define the productivity of a software developer. Both languages, methodologies and tools are constantly changing within the field of software engineering and as a result of this any definitions of productivity that have been defined in the past (such as Halstead’s metric) have become somewhat irrelevant in the field today.</w:t>
+      </w:r>
+      <w:r>
+        <w:rPr>
+          <w:sz w:val="28"/>
+        </w:rPr>
+        <w:t xml:space="preserve"> </w:t>
+      </w:r>
+      <w:r>
+        <w:rPr>
+          <w:sz w:val="28"/>
+        </w:rPr>
+        <w:t>Measuring software engineering should be done on a human-to-task productivity level rather than on a source code productivity level.</w:t>
+      </w:r>
+    </w:p>
+    <w:p>
+      <w:pPr>
+        <w:rPr>
+          <w:sz w:val="28"/>
+        </w:rPr>
+      </w:pPr>
+    </w:p>
+    <w:p>
+      <w:pPr>
+        <w:rPr>
+          <w:sz w:val="28"/>
+        </w:rPr>
+      </w:pPr>
+      <w:r>
+        <w:rPr>
+          <w:sz w:val="28"/>
+        </w:rPr>
+        <w:t xml:space="preserve">I believe the methodologies of both Agile and DevOps have introduced a new and useful way </w:t>
+      </w:r>
+      <w:r>
+        <w:rPr>
+          <w:sz w:val="28"/>
+        </w:rPr>
+        <w:t xml:space="preserve">for project managers to gather metrics and measure their teams productivity. These methodologies have also introduced a fast-paced environment for developers to work in which keeps productivity levels high and reduces the need for scrutinising metrics to be gathered. There still remains a need for organisations to play close attention to their QA and testing metrics especially with the large shift in modern society with a large number of companies pushing towards SaaS. </w:t>
+      </w:r>
     </w:p>
     <w:p>
       <w:pPr>
@@ -3037,6 +3275,13 @@
     </w:p>
     <w:sdt>
       <w:sdtPr>
+        <w:id w:val="1983033112"/>
+        <w:docPartObj>
+          <w:docPartGallery w:val="Bibliographies"/>
+          <w:docPartUnique/>
+        </w:docPartObj>
+      </w:sdtPr>
+      <w:sdtEndPr>
         <w:rPr>
           <w:rFonts w:ascii="Times New Roman" w:eastAsia="Times New Roman" w:hAnsi="Times New Roman" w:cs="Times New Roman"/>
           <w:b w:val="0"/>
@@ -3046,13 +3291,7 @@
           <w:szCs w:val="24"/>
           <w:lang w:val="en-IE" w:bidi="ar-SA"/>
         </w:rPr>
-        <w:id w:val="-111517373"/>
-        <w:docPartObj>
-          <w:docPartGallery w:val="Bibliographies"/>
-          <w:docPartUnique/>
-        </w:docPartObj>
-      </w:sdtPr>
-      <w:sdtEndPr/>
+      </w:sdtEndPr>
       <w:sdtContent>
         <w:p>
           <w:pPr>
@@ -3064,13 +3303,14 @@
         </w:p>
         <w:sdt>
           <w:sdtPr>
+            <w:id w:val="111145805"/>
+            <w:bibliography/>
+          </w:sdtPr>
+          <w:sdtEndPr>
             <w:rPr>
               <w:rFonts w:ascii="Times New Roman" w:eastAsia="Times New Roman" w:hAnsi="Times New Roman" w:cs="Times New Roman"/>
             </w:rPr>
-            <w:id w:val="111145805"/>
-            <w:bibliography/>
-          </w:sdtPr>
-          <w:sdtEndPr/>
+          </w:sdtEndPr>
           <w:sdtContent>
             <w:p>
               <w:pPr>
@@ -3090,6 +3330,65 @@
               <w:r>
                 <w:fldChar w:fldCharType="separate"/>
               </w:r>
+              <w:r>
+                <w:rPr>
+                  <w:noProof/>
+                  <w:lang w:val="en-US"/>
+                </w:rPr>
+                <w:t xml:space="preserve">Chatterjee, D. (n.d.). </w:t>
+              </w:r>
+              <w:r>
+                <w:rPr>
+                  <w:i/>
+                  <w:iCs/>
+                  <w:noProof/>
+                  <w:lang w:val="en-US"/>
+                </w:rPr>
+                <w:t>Report - Measuring Software Team Productivity.</w:t>
+              </w:r>
+              <w:r>
+                <w:rPr>
+                  <w:noProof/>
+                  <w:lang w:val="en-US"/>
+                </w:rPr>
+                <w:t xml:space="preserve"> Retrieved from Berkeley.edu: http://scet.berkeley.edu/</w:t>
+              </w:r>
+            </w:p>
+            <w:p>
+              <w:pPr>
+                <w:pStyle w:val="Bibliography"/>
+                <w:ind w:left="720" w:hanging="720"/>
+                <w:rPr>
+                  <w:noProof/>
+                  <w:lang w:val="en-US"/>
+                </w:rPr>
+              </w:pPr>
+              <w:r>
+                <w:rPr>
+                  <w:i/>
+                  <w:iCs/>
+                  <w:noProof/>
+                  <w:lang w:val="en-US"/>
+                </w:rPr>
+                <w:t>Devops Performance Measurement</w:t>
+              </w:r>
+              <w:r>
+                <w:rPr>
+                  <w:noProof/>
+                  <w:lang w:val="en-US"/>
+                </w:rPr>
+                <w:t>. (n.d.). Retrieved from https://blog.versionone.com/devops-performance-measurement/</w:t>
+              </w:r>
+            </w:p>
+            <w:p>
+              <w:pPr>
+                <w:pStyle w:val="Bibliography"/>
+                <w:ind w:left="720" w:hanging="720"/>
+                <w:rPr>
+                  <w:noProof/>
+                  <w:lang w:val="en-US"/>
+                </w:rPr>
+              </w:pPr>
               <w:r>
                 <w:rPr>
                   <w:noProof/>
@@ -3115,6 +3414,84 @@
               </w:r>
             </w:p>
             <w:p>
+              <w:pPr>
+                <w:pStyle w:val="Bibliography"/>
+                <w:ind w:left="720" w:hanging="720"/>
+                <w:rPr>
+                  <w:noProof/>
+                  <w:lang w:val="en-US"/>
+                </w:rPr>
+              </w:pPr>
+              <w:r>
+                <w:rPr>
+                  <w:i/>
+                  <w:iCs/>
+                  <w:noProof/>
+                  <w:lang w:val="en-US"/>
+                </w:rPr>
+                <w:t>IBM Knowledge Center</w:t>
+              </w:r>
+              <w:r>
+                <w:rPr>
+                  <w:noProof/>
+                  <w:lang w:val="en-US"/>
+                </w:rPr>
+                <w:t>. (n.d.). Retrieved from https://www.ibm.com/support/knowledgecenter/SSSHUF_8.0.0/com.ibm.rational.testrt.studio.doc/topics/csmhalstead.htm</w:t>
+              </w:r>
+            </w:p>
+            <w:p>
+              <w:pPr>
+                <w:pStyle w:val="Bibliography"/>
+                <w:ind w:left="720" w:hanging="720"/>
+                <w:rPr>
+                  <w:noProof/>
+                  <w:lang w:val="en-US"/>
+                </w:rPr>
+              </w:pPr>
+              <w:r>
+                <w:rPr>
+                  <w:i/>
+                  <w:iCs/>
+                  <w:noProof/>
+                  <w:lang w:val="en-US"/>
+                </w:rPr>
+                <w:t>Jira Software - Features</w:t>
+              </w:r>
+              <w:r>
+                <w:rPr>
+                  <w:noProof/>
+                  <w:lang w:val="en-US"/>
+                </w:rPr>
+                <w:t>. (n.d.). Retrieved from Atlassian.com: https://www.atlassian.com/software/jira/features</w:t>
+              </w:r>
+            </w:p>
+            <w:p>
+              <w:pPr>
+                <w:pStyle w:val="Bibliography"/>
+                <w:ind w:left="720" w:hanging="720"/>
+                <w:rPr>
+                  <w:noProof/>
+                  <w:lang w:val="en-US"/>
+                </w:rPr>
+              </w:pPr>
+              <w:r>
+                <w:rPr>
+                  <w:i/>
+                  <w:iCs/>
+                  <w:noProof/>
+                  <w:lang w:val="en-US"/>
+                </w:rPr>
+                <w:t>Test Case Management - TestRail</w:t>
+              </w:r>
+              <w:r>
+                <w:rPr>
+                  <w:noProof/>
+                  <w:lang w:val="en-US"/>
+                </w:rPr>
+                <w:t>. (n.d.). Retrieved from https://www.gurock.com/testrail</w:t>
+              </w:r>
+            </w:p>
+            <w:p>
               <w:r>
                 <w:rPr>
                   <w:b/>
@@ -3134,28 +3511,17 @@
           <w:sz w:val="28"/>
         </w:rPr>
       </w:pPr>
-      <w:hyperlink r:id="rId8" w:history="1">
-        <w:r>
-          <w:rPr>
-            <w:rStyle w:val="Hyperlink"/>
-            <w:sz w:val="28"/>
-          </w:rPr>
-          <w:t>https://blog.versionone.com/devops-performance-measurement/</w:t>
-        </w:r>
-      </w:hyperlink>
-    </w:p>
-    <w:p>
-      <w:pPr>
-        <w:rPr>
-          <w:sz w:val="28"/>
-        </w:rPr>
-      </w:pPr>
-      <w:r>
-        <w:rPr>
-          <w:sz w:val="28"/>
-        </w:rPr>
-        <w:t>https://www.ibm.com/support/knowledgecenter/SSSHUF_8.0.0/com.ibm.rational.testrt.studio.doc/topics/csmhalstead.htm</w:t>
-      </w:r>
+    </w:p>
+    <w:p>
+      <w:pPr>
+        <w:rPr>
+          <w:sz w:val="28"/>
+        </w:rPr>
+      </w:pPr>
+    </w:p>
+    <w:p>
+      <w:bookmarkStart w:id="0" w:name="_GoBack"/>
+      <w:bookmarkEnd w:id="0"/>
     </w:p>
     <w:sectPr>
       <w:headerReference w:type="even" r:id="rId9"/>
@@ -4516,6 +4882,18 @@
       <w:shd w:val="clear" w:color="auto" w:fill="E1DFDD"/>
     </w:rPr>
   </w:style>
+  <w:style w:type="character" w:styleId="FollowedHyperlink">
+    <w:name w:val="FollowedHyperlink"/>
+    <w:basedOn w:val="DefaultParagraphFont"/>
+    <w:uiPriority w:val="99"/>
+    <w:semiHidden/>
+    <w:unhideWhenUsed/>
+    <w:rsid w:val="00213C12"/>
+    <w:rPr>
+      <w:color w:val="954F72" w:themeColor="followedHyperlink"/>
+      <w:u w:val="single"/>
+    </w:rPr>
+  </w:style>
 </w:styles>
 </file>
 
@@ -4837,11 +5215,63 @@
     </b:Author>
     <b:RefOrder>1</b:RefOrder>
   </b:Source>
+  <b:Source>
+    <b:Tag>Jir</b:Tag>
+    <b:SourceType>InternetSite</b:SourceType>
+    <b:Guid>{8222AB34-E984-0849-BA63-2DAF54DCB0EB}</b:Guid>
+    <b:Title>Jira Software - Features</b:Title>
+    <b:InternetSiteTitle>Atlassian.com</b:InternetSiteTitle>
+    <b:URL>https://www.atlassian.com/software/jira/features</b:URL>
+    <b:RefOrder>3</b:RefOrder>
+  </b:Source>
+  <b:Source>
+    <b:Tag>Dev</b:Tag>
+    <b:SourceType>InternetSite</b:SourceType>
+    <b:Guid>{2059D47B-5DFB-9840-89FF-AD48E7C90F4E}</b:Guid>
+    <b:Title>Devops Performance Measurement</b:Title>
+    <b:URL>https://blog.versionone.com/devops-performance-measurement/</b:URL>
+    <b:RefOrder>6</b:RefOrder>
+  </b:Source>
+  <b:Source>
+    <b:Tag>IBM</b:Tag>
+    <b:SourceType>InternetSite</b:SourceType>
+    <b:Guid>{873728A9-34B8-4443-A7AB-39FD8DA128A0}</b:Guid>
+    <b:Title>IBM Knowledge Center</b:Title>
+    <b:URL>https://www.ibm.com/support/knowledgecenter/SSSHUF_8.0.0/com.ibm.rational.testrt.studio.doc/topics/csmhalstead.htm</b:URL>
+    <b:RefOrder>5</b:RefOrder>
+  </b:Source>
+  <b:Source>
+    <b:Tag>Tes</b:Tag>
+    <b:SourceType>InternetSite</b:SourceType>
+    <b:Guid>{7358B609-4A88-8F46-AD15-25F7D8E2E64E}</b:Guid>
+    <b:Title>Test Case Management - TestRail</b:Title>
+    <b:URL>https://www.gurock.com/testrail</b:URL>
+    <b:RefOrder>2</b:RefOrder>
+  </b:Source>
+  <b:Source>
+    <b:Tag>Cha</b:Tag>
+    <b:SourceType>DocumentFromInternetSite</b:SourceType>
+    <b:Guid>{A63A21A2-51A5-F04F-AB29-DEC8D9DC2B66}</b:Guid>
+    <b:Author>
+      <b:Author>
+        <b:NameList>
+          <b:Person>
+            <b:Last>Chatterjee</b:Last>
+            <b:First>Debashis</b:First>
+          </b:Person>
+        </b:NameList>
+      </b:Author>
+    </b:Author>
+    <b:Title>Report - Measuring Software Team Productivity</b:Title>
+    <b:InternetSiteTitle>Berkeley.edu</b:InternetSiteTitle>
+    <b:URL>http://scet.berkeley.edu/</b:URL>
+    <b:RefOrder>4</b:RefOrder>
+  </b:Source>
 </b:Sources>
 </file>
 
 <file path=customXml/itemProps1.xml><?xml version="1.0" encoding="utf-8"?>
-<ds:datastoreItem xmlns:ds="http://schemas.openxmlformats.org/officeDocument/2006/customXml" ds:itemID="{25C86AB3-084E-A34A-AD69-B4E6D2C0BF3D}">
+<ds:datastoreItem xmlns:ds="http://schemas.openxmlformats.org/officeDocument/2006/customXml" ds:itemID="{CD08201B-D479-7944-90F6-9AC7F5C72CA4}">
   <ds:schemaRefs>
     <ds:schemaRef ds:uri="http://schemas.openxmlformats.org/officeDocument/2006/bibliography"/>
   </ds:schemaRefs>

</xml_diff>